<commit_message>
Renamed the Sif.Framework.Demo.AspNetCore.Setup project to Sif.Framework.Demo.NetCore.Setup. Updated documentation and BAT scripts accordingly.
</commit_message>
<xml_diff>
--- a/Documentation/Developer Guides/Implementing a SIF Consumer.docx
+++ b/Documentation/Developer Guides/Implementing a SIF Consumer.docx
@@ -7,11 +7,21 @@
         <w:pStyle w:val="DocumentTitleBlock"/>
         <w:spacing w:before="720"/>
       </w:pPr>
-      <w:fldSimple w:instr=" DOCPROPERTY &quot;SystemTitle&quot; ">
-        <w:r>
-          <w:t>SIF Framework</w:t>
-        </w:r>
-      </w:fldSimple>
+      <w:r>
+        <w:fldChar w:fldCharType="begin"/>
+      </w:r>
+      <w:r>
+        <w:instrText xml:space="preserve"> DOCPROPERTY "SystemTitle" </w:instrText>
+      </w:r>
+      <w:r>
+        <w:fldChar w:fldCharType="separate"/>
+      </w:r>
+      <w:r>
+        <w:t>SIF Framework</w:t>
+      </w:r>
+      <w:r>
+        <w:fldChar w:fldCharType="end"/>
+      </w:r>
       <w:r>
         <w:t xml:space="preserve"> (.NET)</w:t>
       </w:r>
@@ -332,7 +342,7 @@
         <w:rPr>
           <w:noProof/>
         </w:rPr>
-        <w:instrText xml:space="preserve"> PAGEREF _Toc104651038 \h </w:instrText>
+        <w:instrText xml:space="preserve"> PAGEREF _Toc104713715 \h </w:instrText>
       </w:r>
       <w:r>
         <w:rPr>
@@ -377,7 +387,7 @@
         <w:rPr>
           <w:noProof/>
         </w:rPr>
-        <w:t xml:space="preserve"> Pre-requisite NuGet packages</w:t>
+        <w:t xml:space="preserve"> Prerequisite NuGet packages</w:t>
       </w:r>
       <w:r>
         <w:rPr>
@@ -395,7 +405,7 @@
         <w:rPr>
           <w:noProof/>
         </w:rPr>
-        <w:instrText xml:space="preserve"> PAGEREF _Toc104651039 \h </w:instrText>
+        <w:instrText xml:space="preserve"> PAGEREF _Toc104713716 \h </w:instrText>
       </w:r>
       <w:r>
         <w:rPr>
@@ -458,7 +468,7 @@
         <w:rPr>
           <w:noProof/>
         </w:rPr>
-        <w:instrText xml:space="preserve"> PAGEREF _Toc104651040 \h </w:instrText>
+        <w:instrText xml:space="preserve"> PAGEREF _Toc104713717 \h </w:instrText>
       </w:r>
       <w:r>
         <w:rPr>
@@ -521,7 +531,7 @@
         <w:rPr>
           <w:noProof/>
         </w:rPr>
-        <w:instrText xml:space="preserve"> PAGEREF _Toc104651041 \h </w:instrText>
+        <w:instrText xml:space="preserve"> PAGEREF _Toc104713718 \h </w:instrText>
       </w:r>
       <w:r>
         <w:rPr>
@@ -584,7 +594,7 @@
         <w:rPr>
           <w:noProof/>
         </w:rPr>
-        <w:instrText xml:space="preserve"> PAGEREF _Toc104651042 \h </w:instrText>
+        <w:instrText xml:space="preserve"> PAGEREF _Toc104713719 \h </w:instrText>
       </w:r>
       <w:r>
         <w:rPr>
@@ -627,7 +637,7 @@
       <w:pPr>
         <w:pStyle w:val="Heading1"/>
       </w:pPr>
-      <w:bookmarkStart w:id="0" w:name="_Toc104651038"/>
+      <w:bookmarkStart w:id="0" w:name="_Toc104713715"/>
       <w:r>
         <w:lastRenderedPageBreak/>
         <w:t>Introduction</w:t>
@@ -681,7 +691,7 @@
         <w:pStyle w:val="Heading1"/>
       </w:pPr>
       <w:bookmarkStart w:id="1" w:name="_Toc492154820"/>
-      <w:bookmarkStart w:id="2" w:name="_Toc104651039"/>
+      <w:bookmarkStart w:id="2" w:name="_Toc104713716"/>
       <w:r>
         <w:t xml:space="preserve">Prerequisite </w:t>
       </w:r>
@@ -747,12 +757,16 @@
           <w:numId w:val="43"/>
         </w:numPr>
       </w:pPr>
+      <w:proofErr w:type="spellStart"/>
+      <w:proofErr w:type="gramStart"/>
       <w:r>
         <w:t>Sif.</w:t>
       </w:r>
       <w:r>
         <w:t>Framework.EntityFrameworkCore</w:t>
       </w:r>
+      <w:proofErr w:type="spellEnd"/>
+      <w:proofErr w:type="gramEnd"/>
     </w:p>
     <w:p>
       <w:pPr>
@@ -762,12 +776,16 @@
           <w:numId w:val="43"/>
         </w:numPr>
       </w:pPr>
+      <w:proofErr w:type="spellStart"/>
+      <w:proofErr w:type="gramStart"/>
       <w:r>
         <w:t>Sif.Specification.DataModel.</w:t>
       </w:r>
       <w:r>
         <w:t>Au</w:t>
       </w:r>
+      <w:proofErr w:type="spellEnd"/>
+      <w:proofErr w:type="gramEnd"/>
     </w:p>
     <w:p>
       <w:pPr>
@@ -786,7 +804,7 @@
         <w:pStyle w:val="Heading1"/>
       </w:pPr>
       <w:bookmarkStart w:id="3" w:name="_Toc492154827"/>
-      <w:bookmarkStart w:id="4" w:name="_Toc104651040"/>
+      <w:bookmarkStart w:id="4" w:name="_Toc104713717"/>
       <w:r>
         <w:t>Project configuration</w:t>
       </w:r>
@@ -799,7 +817,17 @@
         <w:ind w:left="0"/>
       </w:pPr>
       <w:r>
-        <w:t>In the project, create an appsettings.json configuration file and ensure that the following properties are correctly set:</w:t>
+        <w:t xml:space="preserve">In the project, create an </w:t>
+      </w:r>
+      <w:proofErr w:type="spellStart"/>
+      <w:proofErr w:type="gramStart"/>
+      <w:r>
+        <w:t>appsettings.json</w:t>
+      </w:r>
+      <w:proofErr w:type="spellEnd"/>
+      <w:proofErr w:type="gramEnd"/>
+      <w:r>
+        <w:t xml:space="preserve"> configuration file and ensure that the following properties are correctly set:</w:t>
       </w:r>
     </w:p>
     <w:p>
@@ -835,6 +863,16 @@
         <w:t>Add the following entries</w:t>
       </w:r>
       <w:r>
+        <w:t xml:space="preserve"> to </w:t>
+      </w:r>
+      <w:proofErr w:type="spellStart"/>
+      <w:proofErr w:type="gramStart"/>
+      <w:r>
+        <w:t>appsettings.json</w:t>
+      </w:r>
+      <w:proofErr w:type="spellEnd"/>
+      <w:proofErr w:type="gramEnd"/>
+      <w:r>
         <w:t xml:space="preserve"> </w:t>
       </w:r>
       <w:r>
@@ -864,12 +902,19 @@
           <w:numId w:val="47"/>
         </w:numPr>
       </w:pPr>
+      <w:proofErr w:type="spellStart"/>
+      <w:proofErr w:type="gramStart"/>
       <w:r>
         <w:t>consumer</w:t>
       </w:r>
       <w:r>
-        <w:t>.environment.sharedSecret</w:t>
-      </w:r>
+        <w:t>.environment</w:t>
+      </w:r>
+      <w:proofErr w:type="gramEnd"/>
+      <w:r>
+        <w:t>.sharedSecret</w:t>
+      </w:r>
+      <w:proofErr w:type="spellEnd"/>
     </w:p>
     <w:p>
       <w:pPr>
@@ -897,12 +942,19 @@
           <w:numId w:val="47"/>
         </w:numPr>
       </w:pPr>
+      <w:proofErr w:type="spellStart"/>
+      <w:proofErr w:type="gramStart"/>
       <w:r>
         <w:t>consumer</w:t>
       </w:r>
       <w:r>
-        <w:t>.environment.template.applicationKey</w:t>
-      </w:r>
+        <w:t>.environment</w:t>
+      </w:r>
+      <w:proofErr w:type="gramEnd"/>
+      <w:r>
+        <w:t>.template.applicationKey</w:t>
+      </w:r>
+      <w:proofErr w:type="spellEnd"/>
     </w:p>
     <w:p>
       <w:pPr>
@@ -912,9 +964,16 @@
           <w:numId w:val="47"/>
         </w:numPr>
       </w:pPr>
-      <w:r>
-        <w:t>consumer.environment.template.authenticationMethod</w:t>
-      </w:r>
+      <w:proofErr w:type="spellStart"/>
+      <w:proofErr w:type="gramStart"/>
+      <w:r>
+        <w:t>consumer.environment</w:t>
+      </w:r>
+      <w:proofErr w:type="gramEnd"/>
+      <w:r>
+        <w:t>.template.authenticationMethod</w:t>
+      </w:r>
+      <w:proofErr w:type="spellEnd"/>
     </w:p>
     <w:p>
       <w:pPr>
@@ -924,9 +983,16 @@
           <w:numId w:val="47"/>
         </w:numPr>
       </w:pPr>
-      <w:r>
-        <w:t>consumer.environment.template.dataModelNamespace</w:t>
-      </w:r>
+      <w:proofErr w:type="spellStart"/>
+      <w:proofErr w:type="gramStart"/>
+      <w:r>
+        <w:t>consumer.environment</w:t>
+      </w:r>
+      <w:proofErr w:type="gramEnd"/>
+      <w:r>
+        <w:t>.template.dataModelNamespace</w:t>
+      </w:r>
+      <w:proofErr w:type="spellEnd"/>
     </w:p>
     <w:p>
       <w:pPr>
@@ -936,12 +1002,19 @@
           <w:numId w:val="47"/>
         </w:numPr>
       </w:pPr>
+      <w:proofErr w:type="spellStart"/>
+      <w:proofErr w:type="gramStart"/>
       <w:r>
         <w:t>consumer</w:t>
       </w:r>
       <w:r>
-        <w:t>.environment.template.instanceId</w:t>
-      </w:r>
+        <w:t>.environment</w:t>
+      </w:r>
+      <w:proofErr w:type="gramEnd"/>
+      <w:r>
+        <w:t>.template.instanceId</w:t>
+      </w:r>
+      <w:proofErr w:type="spellEnd"/>
       <w:r>
         <w:t xml:space="preserve"> (if known)</w:t>
       </w:r>
@@ -954,12 +1027,19 @@
           <w:numId w:val="47"/>
         </w:numPr>
       </w:pPr>
+      <w:proofErr w:type="spellStart"/>
+      <w:proofErr w:type="gramStart"/>
       <w:r>
         <w:t>consumer</w:t>
       </w:r>
       <w:r>
-        <w:t>.environment.template.solutionId</w:t>
-      </w:r>
+        <w:t>.environment</w:t>
+      </w:r>
+      <w:proofErr w:type="gramEnd"/>
+      <w:r>
+        <w:t>.template.solutionId</w:t>
+      </w:r>
+      <w:proofErr w:type="spellEnd"/>
       <w:r>
         <w:t xml:space="preserve"> (if known)</w:t>
       </w:r>
@@ -972,12 +1052,19 @@
           <w:numId w:val="47"/>
         </w:numPr>
       </w:pPr>
+      <w:proofErr w:type="spellStart"/>
+      <w:proofErr w:type="gramStart"/>
       <w:r>
         <w:t>consumer</w:t>
       </w:r>
       <w:r>
-        <w:t>.environment.template.userToken</w:t>
-      </w:r>
+        <w:t>.environment</w:t>
+      </w:r>
+      <w:proofErr w:type="gramEnd"/>
+      <w:r>
+        <w:t>.template.userToken</w:t>
+      </w:r>
+      <w:proofErr w:type="spellEnd"/>
       <w:r>
         <w:t xml:space="preserve"> (if known)</w:t>
       </w:r>
@@ -988,7 +1075,20 @@
         <w:ind w:left="0"/>
       </w:pPr>
       <w:r>
-        <w:t>These values should have been provided by the SIF Administrator of the Environment Provider your application is connecting with.</w:t>
+        <w:lastRenderedPageBreak/>
+        <w:t>The values</w:t>
+      </w:r>
+      <w:r>
+        <w:t xml:space="preserve"> associated with these entries</w:t>
+      </w:r>
+      <w:r>
+        <w:t xml:space="preserve"> should </w:t>
+      </w:r>
+      <w:r>
+        <w:t>be</w:t>
+      </w:r>
+      <w:r>
+        <w:t xml:space="preserve"> provided by the SIF Administrator of the Environment Provider your application is connecting with.</w:t>
       </w:r>
     </w:p>
     <w:p>
@@ -996,9 +1096,8 @@
         <w:pStyle w:val="Heading1"/>
       </w:pPr>
       <w:bookmarkStart w:id="5" w:name="_Toc492154834"/>
-      <w:bookmarkStart w:id="6" w:name="_Toc104651041"/>
-      <w:r>
-        <w:lastRenderedPageBreak/>
+      <w:bookmarkStart w:id="6" w:name="_Toc104713718"/>
+      <w:r>
         <w:t>Define the SIF Data Model Object</w:t>
       </w:r>
       <w:bookmarkEnd w:id="5"/>
@@ -1055,7 +1154,15 @@
         <w:t xml:space="preserve"> data model</w:t>
       </w:r>
       <w:r>
-        <w:t xml:space="preserve"> class must implement the IDataModel interface. It is</w:t>
+        <w:t xml:space="preserve"> class must implement the </w:t>
+      </w:r>
+      <w:proofErr w:type="spellStart"/>
+      <w:r>
+        <w:t>IDataModel</w:t>
+      </w:r>
+      <w:proofErr w:type="spellEnd"/>
+      <w:r>
+        <w:t xml:space="preserve"> interface. It is</w:t>
       </w:r>
       <w:r>
         <w:t xml:space="preserve"> also</w:t>
@@ -1084,7 +1191,7 @@
         <w:pStyle w:val="Heading1"/>
       </w:pPr>
       <w:bookmarkStart w:id="7" w:name="_Toc492154836"/>
-      <w:bookmarkStart w:id="8" w:name="_Toc104651042"/>
+      <w:bookmarkStart w:id="8" w:name="_Toc104713719"/>
       <w:r>
         <w:t xml:space="preserve">Create the SIF </w:t>
       </w:r>
@@ -1100,13 +1207,29 @@
         <w:ind w:left="0"/>
       </w:pPr>
       <w:r>
-        <w:t>To implement the SIF Consumer, create a new class that extends the BasicConsumer class with the previously defined SIF Data Model class as the generic type. Implement the constructors to simply call upon the “base” constructor</w:t>
+        <w:t xml:space="preserve">To implement the SIF Consumer, create a new class that extends the </w:t>
+      </w:r>
+      <w:proofErr w:type="spellStart"/>
+      <w:r>
+        <w:t>BasicConsumer</w:t>
+      </w:r>
+      <w:proofErr w:type="spellEnd"/>
+      <w:r>
+        <w:t xml:space="preserve"> class with the previously defined SIF Data Model class as the generic type. Implement the constructors to simply call upon the “base” constructor</w:t>
       </w:r>
       <w:r>
         <w:t xml:space="preserve"> </w:t>
       </w:r>
       <w:r>
-        <w:t>of the BasicConsumer class.</w:t>
+        <w:t xml:space="preserve">of the </w:t>
+      </w:r>
+      <w:proofErr w:type="spellStart"/>
+      <w:r>
+        <w:t>BasicConsumer</w:t>
+      </w:r>
+      <w:proofErr w:type="spellEnd"/>
+      <w:r>
+        <w:t xml:space="preserve"> class.</w:t>
       </w:r>
     </w:p>
     <w:sectPr>
@@ -1388,7 +1511,7 @@
         </mc:Choice>
         <mc:Fallback>
           <w:pict>
-            <v:line w14:anchorId="38F86CEB" id="Line 101" o:spid="_x0000_s1026" style="position:absolute;z-index:251658752;visibility:visible;mso-wrap-style:square;mso-width-percent:0;mso-height-percent:0;mso-wrap-distance-left:9pt;mso-wrap-distance-top:0;mso-wrap-distance-right:9pt;mso-wrap-distance-bottom:0;mso-position-horizontal:absolute;mso-position-horizontal-relative:page;mso-position-vertical:absolute;mso-position-vertical-relative:page;mso-width-percent:0;mso-height-percent:0;mso-width-relative:page;mso-height-relative:page" from="56.7pt,785.3pt" to="524.4pt,785.3pt" o:gfxdata="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" o:allowincell="f" o:allowoverlap="f" strokeweight=".5pt">
+            <v:line w14:anchorId="5C46BC75" id="Line 101" o:spid="_x0000_s1026" style="position:absolute;z-index:251658752;visibility:visible;mso-wrap-style:square;mso-width-percent:0;mso-height-percent:0;mso-wrap-distance-left:9pt;mso-wrap-distance-top:0;mso-wrap-distance-right:9pt;mso-wrap-distance-bottom:0;mso-position-horizontal:absolute;mso-position-horizontal-relative:page;mso-position-vertical:absolute;mso-position-vertical-relative:page;mso-width-percent:0;mso-height-percent:0;mso-width-relative:page;mso-height-relative:page" from="56.7pt,785.3pt" to="524.4pt,785.3pt" o:gfxdata="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" o:allowincell="f" o:allowoverlap="f" strokeweight=".5pt">
               <w10:wrap anchorx="page" anchory="page"/>
               <w10:anchorlock/>
             </v:line>
@@ -1650,7 +1773,7 @@
         </mc:Choice>
         <mc:Fallback>
           <w:pict>
-            <v:line w14:anchorId="56A9E166" id="Line 100" o:spid="_x0000_s1026" style="position:absolute;z-index:251658240;visibility:visible;mso-wrap-style:square;mso-width-percent:0;mso-height-percent:0;mso-wrap-distance-left:9pt;mso-wrap-distance-top:0;mso-wrap-distance-right:9pt;mso-wrap-distance-bottom:0;mso-position-horizontal:absolute;mso-position-horizontal-relative:page;mso-position-vertical:absolute;mso-position-vertical-relative:page;mso-width-percent:0;mso-height-percent:0;mso-width-relative:page;mso-height-relative:page" from="70.9pt,785.3pt" to="538.6pt,785.3pt" o:gfxdata="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" o:allowincell="f" o:allowoverlap="f" strokeweight=".5pt">
+            <v:line w14:anchorId="5D9FD5C9" id="Line 100" o:spid="_x0000_s1026" style="position:absolute;z-index:251658240;visibility:visible;mso-wrap-style:square;mso-width-percent:0;mso-height-percent:0;mso-wrap-distance-left:9pt;mso-wrap-distance-top:0;mso-wrap-distance-right:9pt;mso-wrap-distance-bottom:0;mso-position-horizontal:absolute;mso-position-horizontal-relative:page;mso-position-vertical:absolute;mso-position-vertical-relative:page;mso-width-percent:0;mso-height-percent:0;mso-width-relative:page;mso-height-relative:page" from="70.9pt,785.3pt" to="538.6pt,785.3pt" o:gfxdata="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" o:allowincell="f" o:allowoverlap="f" strokeweight=".5pt">
               <w10:wrap anchorx="page" anchory="page"/>
               <w10:anchorlock/>
             </v:line>
@@ -1755,7 +1878,7 @@
         </mc:Choice>
         <mc:Fallback>
           <w:pict>
-            <v:line w14:anchorId="3918E6C2" id="Line 102" o:spid="_x0000_s1026" style="position:absolute;z-index:251656192;visibility:visible;mso-wrap-style:square;mso-width-percent:0;mso-height-percent:0;mso-wrap-distance-left:9pt;mso-wrap-distance-top:0;mso-wrap-distance-right:9pt;mso-wrap-distance-bottom:0;mso-position-horizontal:absolute;mso-position-horizontal-relative:page;mso-position-vertical:absolute;mso-position-vertical-relative:page;mso-width-percent:0;mso-height-percent:0;mso-width-relative:page;mso-height-relative:page" from="56.7pt,70.9pt" to="524.4pt,70.9pt" o:gfxdata="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" o:allowincell="f" o:allowoverlap="f" strokeweight=".5pt">
+            <v:line w14:anchorId="50B67098" id="Line 102" o:spid="_x0000_s1026" style="position:absolute;z-index:251656192;visibility:visible;mso-wrap-style:square;mso-width-percent:0;mso-height-percent:0;mso-wrap-distance-left:9pt;mso-wrap-distance-top:0;mso-wrap-distance-right:9pt;mso-wrap-distance-bottom:0;mso-position-horizontal:absolute;mso-position-horizontal-relative:page;mso-position-vertical:absolute;mso-position-vertical-relative:page;mso-width-percent:0;mso-height-percent:0;mso-width-relative:page;mso-height-relative:page" from="56.7pt,70.9pt" to="524.4pt,70.9pt" o:gfxdata="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" o:allowincell="f" o:allowoverlap="f" strokeweight=".5pt">
               <w10:wrap anchorx="page" anchory="page"/>
               <w10:anchorlock/>
             </v:line>
@@ -1958,7 +2081,7 @@
         </mc:Choice>
         <mc:Fallback>
           <w:pict>
-            <v:line w14:anchorId="48A0086D" id="Line 103" o:spid="_x0000_s1026" style="position:absolute;z-index:251659264;visibility:visible;mso-wrap-style:square;mso-width-percent:0;mso-height-percent:0;mso-wrap-distance-left:9pt;mso-wrap-distance-top:0;mso-wrap-distance-right:9pt;mso-wrap-distance-bottom:0;mso-position-horizontal:absolute;mso-position-horizontal-relative:page;mso-position-vertical:absolute;mso-position-vertical-relative:page;mso-width-percent:0;mso-height-percent:0;mso-width-relative:page;mso-height-relative:page" from="70.9pt,70.9pt" to="538.6pt,70.9pt" o:gfxdata="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" o:allowincell="f" o:allowoverlap="f" strokeweight=".5pt">
+            <v:line w14:anchorId="325C3C40" id="Line 103" o:spid="_x0000_s1026" style="position:absolute;z-index:251659264;visibility:visible;mso-wrap-style:square;mso-width-percent:0;mso-height-percent:0;mso-wrap-distance-left:9pt;mso-wrap-distance-top:0;mso-wrap-distance-right:9pt;mso-wrap-distance-bottom:0;mso-position-horizontal:absolute;mso-position-horizontal-relative:page;mso-position-vertical:absolute;mso-position-vertical-relative:page;mso-width-percent:0;mso-height-percent:0;mso-width-relative:page;mso-height-relative:page" from="70.9pt,70.9pt" to="538.6pt,70.9pt" o:gfxdata="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" o:allowincell="f" o:allowoverlap="f" strokeweight=".5pt">
               <w10:wrap anchorx="page" anchory="page"/>
               <w10:anchorlock/>
             </v:line>

</xml_diff>